<commit_message>
pre cambio casadi e test equilibrio su
</commit_message>
<xml_diff>
--- a/docs/bibliography.docx
+++ b/docs/bibliography.docx
@@ -160,6 +160,12 @@
         </w:rPr>
         <w:t>, slides 30-35</w:t>
       </w:r>
+      <w:r>
+        <w:rPr>
+          <w:lang w:val="en-GB"/>
+        </w:rPr>
+        <w:t xml:space="preserve"> (ARMIJO)</w:t>
+      </w:r>
     </w:p>
     <w:p>
       <w:pPr>
@@ -238,6 +244,25 @@
           <w:lang w:val="en-GB"/>
         </w:rPr>
         <w:t>OPTCON_mpc_2024_11_25, slides 2-3, slide 18</w:t>
+      </w:r>
+      <w:r>
+        <w:rPr>
+          <w:lang w:val="en-GB"/>
+        </w:rPr>
+        <w:t>, slide 36</w:t>
+      </w:r>
+    </w:p>
+    <w:p>
+      <w:pPr>
+        <w:rPr>
+          <w:lang w:val="en-GB"/>
+        </w:rPr>
+      </w:pPr>
+      <w:r>
+        <w:rPr>
+          <w:lang w:val="en-GB"/>
+        </w:rPr>
+        <w:t>OPTCON_optimal_constrol_design_2024_11_25, slide 8</w:t>
       </w:r>
     </w:p>
     <w:p>

</xml_diff>